<commit_message>
Elaboração do objetivo Geral
</commit_message>
<xml_diff>
--- a/Documentacao/Problematizacao do TCC.docx
+++ b/Documentacao/Problematizacao do TCC.docx
@@ -1,6 +1,6 @@
 
 <file path=word/document.xml><?xml version="1.0" encoding="utf-8"?>
-<w:document xmlns:wpc="http://schemas.microsoft.com/office/word/2010/wordprocessingCanvas" xmlns:cx="http://schemas.microsoft.com/office/drawing/2014/chartex" xmlns:cx1="http://schemas.microsoft.com/office/drawing/2015/9/8/chartex" xmlns:cx2="http://schemas.microsoft.com/office/drawing/2015/10/21/chartex" xmlns:cx3="http://schemas.microsoft.com/office/drawing/2016/5/9/chartex" xmlns:cx4="http://schemas.microsoft.com/office/drawing/2016/5/10/chartex" xmlns:cx5="http://schemas.microsoft.com/office/drawing/2016/5/11/chartex" xmlns:cx6="http://schemas.microsoft.com/office/drawing/2016/5/12/chartex" xmlns:cx7="http://schemas.microsoft.com/office/drawing/2016/5/13/chartex" xmlns:cx8="http://schemas.microsoft.com/office/drawing/2016/5/14/chartex" xmlns:mc="http://schemas.openxmlformats.org/markup-compatibility/2006" xmlns:aink="http://schemas.microsoft.com/office/drawing/2016/ink" xmlns:am3d="http://schemas.microsoft.com/office/drawing/2017/model3d" xmlns:o="urn:schemas-microsoft-com:office:office" xmlns:oel="http://schemas.microsoft.com/office/2019/extlst" xmlns:r="http://schemas.openxmlformats.org/officeDocument/2006/relationships" xmlns:m="http://schemas.openxmlformats.org/officeDocument/2006/math" xmlns:v="urn:schemas-microsoft-com:vml" xmlns:wp14="http://schemas.microsoft.com/office/word/2010/wordprocessingDrawing" xmlns:wp="http://schemas.openxmlformats.org/drawingml/2006/wordprocessingDrawing" xmlns:w10="urn:schemas-microsoft-com:office:word" xmlns:w="http://schemas.openxmlformats.org/wordprocessingml/2006/main" xmlns:w14="http://schemas.microsoft.com/office/word/2010/wordml" xmlns:w15="http://schemas.microsoft.com/office/word/2012/wordml" xmlns:w16cex="http://schemas.microsoft.com/office/word/2018/wordml/cex" xmlns:w16cid="http://schemas.microsoft.com/office/word/2016/wordml/cid" xmlns:w16="http://schemas.microsoft.com/office/word/2018/wordml" xmlns:w16sdtdh="http://schemas.microsoft.com/office/word/2020/wordml/sdtdatahash" xmlns:w16se="http://schemas.microsoft.com/office/word/2015/wordml/symex" xmlns:wpg="http://schemas.microsoft.com/office/word/2010/wordprocessingGroup" xmlns:wpi="http://schemas.microsoft.com/office/word/2010/wordprocessingInk" xmlns:wne="http://schemas.microsoft.com/office/word/2006/wordml" xmlns:wps="http://schemas.microsoft.com/office/word/2010/wordprocessingShape" mc:Ignorable="w14 w15 w16se w16cid w16 w16cex w16sdtdh wp14">
+<w:document xmlns:wpc="http://schemas.microsoft.com/office/word/2010/wordprocessingCanvas" xmlns:cx="http://schemas.microsoft.com/office/drawing/2014/chartex" xmlns:cx1="http://schemas.microsoft.com/office/drawing/2015/9/8/chartex" xmlns:cx2="http://schemas.microsoft.com/office/drawing/2015/10/21/chartex" xmlns:cx3="http://schemas.microsoft.com/office/drawing/2016/5/9/chartex" xmlns:cx4="http://schemas.microsoft.com/office/drawing/2016/5/10/chartex" xmlns:cx5="http://schemas.microsoft.com/office/drawing/2016/5/11/chartex" xmlns:cx6="http://schemas.microsoft.com/office/drawing/2016/5/12/chartex" xmlns:cx7="http://schemas.microsoft.com/office/drawing/2016/5/13/chartex" xmlns:cx8="http://schemas.microsoft.com/office/drawing/2016/5/14/chartex" xmlns:mc="http://schemas.openxmlformats.org/markup-compatibility/2006" xmlns:aink="http://schemas.microsoft.com/office/drawing/2016/ink" xmlns:am3d="http://schemas.microsoft.com/office/drawing/2017/model3d" xmlns:o="urn:schemas-microsoft-com:office:office" xmlns:oel="http://schemas.microsoft.com/office/2019/extlst" xmlns:r="http://schemas.openxmlformats.org/officeDocument/2006/relationships" xmlns:m="http://schemas.openxmlformats.org/officeDocument/2006/math" xmlns:v="urn:schemas-microsoft-com:vml" xmlns:wp14="http://schemas.microsoft.com/office/word/2010/wordprocessingDrawing" xmlns:wp="http://schemas.openxmlformats.org/drawingml/2006/wordprocessingDrawing" xmlns:w10="urn:schemas-microsoft-com:office:word" xmlns:w="http://schemas.openxmlformats.org/wordprocessingml/2006/main" xmlns:w14="http://schemas.microsoft.com/office/word/2010/wordml" xmlns:w15="http://schemas.microsoft.com/office/word/2012/wordml" xmlns:w16cex="http://schemas.microsoft.com/office/word/2018/wordml/cex" xmlns:w16cid="http://schemas.microsoft.com/office/word/2016/wordml/cid" xmlns:w16="http://schemas.microsoft.com/office/word/2018/wordml" xmlns:w16du="http://schemas.microsoft.com/office/word/2023/wordml/word16du" xmlns:w16sdtdh="http://schemas.microsoft.com/office/word/2020/wordml/sdtdatahash" xmlns:w16se="http://schemas.microsoft.com/office/word/2015/wordml/symex" xmlns:wpg="http://schemas.microsoft.com/office/word/2010/wordprocessingGroup" xmlns:wpi="http://schemas.microsoft.com/office/word/2010/wordprocessingInk" xmlns:wne="http://schemas.microsoft.com/office/word/2006/wordml" xmlns:wps="http://schemas.microsoft.com/office/word/2010/wordprocessingShape" mc:Ignorable="w14 w15 w16se w16cid w16 w16cex w16sdtdh w16du wp14">
   <w:background w:color="FFFFFF" w:themeColor="background1"/>
   <w:body>
     <w:p>
@@ -9,11 +9,13 @@
         <w:jc w:val="both"/>
         <w:rPr>
           <w:rFonts w:ascii="Arial" w:eastAsia="Arial" w:hAnsi="Arial" w:cs="Arial"/>
+          <w:lang w:val="pt-BR"/>
         </w:rPr>
       </w:pPr>
       <w:r>
         <w:rPr>
           <w:rFonts w:ascii="Arial" w:eastAsia="Arial" w:hAnsi="Arial" w:cs="Arial"/>
+          <w:lang w:val="pt-BR"/>
         </w:rPr>
         <w:t>PLANEJAMENTO DO TCC</w:t>
       </w:r>
@@ -24,19 +26,20 @@
         <w:jc w:val="both"/>
         <w:rPr>
           <w:rFonts w:ascii="Arial" w:eastAsia="Arial" w:hAnsi="Arial" w:cs="Arial"/>
+          <w:lang w:val="pt-BR"/>
         </w:rPr>
       </w:pPr>
-      <w:proofErr w:type="spellStart"/>
-      <w:r>
-        <w:rPr>
-          <w:rFonts w:ascii="Arial" w:eastAsia="Arial" w:hAnsi="Arial" w:cs="Arial"/>
+      <w:r>
+        <w:rPr>
+          <w:rFonts w:ascii="Arial" w:eastAsia="Arial" w:hAnsi="Arial" w:cs="Arial"/>
+          <w:lang w:val="pt-BR"/>
         </w:rPr>
         <w:t>Problematização</w:t>
       </w:r>
-      <w:proofErr w:type="spellEnd"/>
-      <w:r>
-        <w:rPr>
-          <w:rFonts w:ascii="Arial" w:eastAsia="Arial" w:hAnsi="Arial" w:cs="Arial"/>
+      <w:r>
+        <w:rPr>
+          <w:rFonts w:ascii="Arial" w:eastAsia="Arial" w:hAnsi="Arial" w:cs="Arial"/>
+          <w:lang w:val="pt-BR"/>
         </w:rPr>
         <w:t xml:space="preserve"> – GRUPO 02</w:t>
       </w:r>
@@ -47,6 +50,7 @@
         <w:jc w:val="both"/>
         <w:rPr>
           <w:rFonts w:ascii="Arial" w:eastAsia="Arial" w:hAnsi="Arial" w:cs="Arial"/>
+          <w:lang w:val="pt-BR"/>
         </w:rPr>
       </w:pPr>
     </w:p>
@@ -56,7 +60,6 @@
         <w:ind w:firstLine="709"/>
         <w:jc w:val="both"/>
         <w:rPr>
-          <w:rFonts w:ascii="Arial" w:eastAsia="Arial" w:hAnsi="Arial" w:cs="Arial"/>
           <w:lang w:val="pt-BR"/>
         </w:rPr>
       </w:pPr>
@@ -65,21 +68,21 @@
           <w:rFonts w:ascii="Arial" w:eastAsia="Arial" w:hAnsi="Arial" w:cs="Arial"/>
           <w:lang w:val="pt-BR"/>
         </w:rPr>
-        <w:t>O cliente com perfil de com</w:t>
-      </w:r>
-      <w:r>
-        <w:rPr>
-          <w:rFonts w:ascii="Arial" w:eastAsia="Arial" w:hAnsi="Arial" w:cs="Arial"/>
-          <w:lang w:val="pt-BR"/>
-        </w:rPr>
-        <w:t>é</w:t>
-      </w:r>
-      <w:r>
-        <w:rPr>
-          <w:rFonts w:ascii="Arial" w:eastAsia="Arial" w:hAnsi="Arial" w:cs="Arial"/>
-          <w:lang w:val="pt-BR"/>
-        </w:rPr>
-        <w:t>rcio de restaurante,</w:t>
+        <w:t>Considerando o comércio</w:t>
+      </w:r>
+      <w:r>
+        <w:rPr>
+          <w:rFonts w:ascii="Arial" w:eastAsia="Arial" w:hAnsi="Arial" w:cs="Arial"/>
+          <w:lang w:val="pt-BR"/>
+        </w:rPr>
+        <w:t>,</w:t>
+      </w:r>
+      <w:r>
+        <w:rPr>
+          <w:rFonts w:ascii="Arial" w:eastAsia="Arial" w:hAnsi="Arial" w:cs="Arial"/>
+          <w:lang w:val="pt-BR"/>
+        </w:rPr>
+        <w:t xml:space="preserve"> pode-se dizer que o estabelecimento</w:t>
       </w:r>
       <w:r>
         <w:rPr>
@@ -170,298 +173,50 @@
           <w:rFonts w:ascii="Arial" w:eastAsia="Arial" w:hAnsi="Arial" w:cs="Arial"/>
           <w:lang w:val="pt-BR"/>
         </w:rPr>
-        <w:t xml:space="preserve">outrossim </w:t>
-      </w:r>
-      <w:r>
-        <w:rPr>
-          <w:rFonts w:ascii="Arial" w:eastAsia="Arial" w:hAnsi="Arial" w:cs="Arial"/>
-          <w:lang w:val="pt-BR"/>
-        </w:rPr>
-        <w:t>a</w:t>
-      </w:r>
-      <w:r>
-        <w:rPr>
-          <w:rFonts w:ascii="Arial" w:eastAsia="Arial" w:hAnsi="Arial" w:cs="Arial"/>
-          <w:lang w:val="pt-BR"/>
-        </w:rPr>
-        <w:t xml:space="preserve"> falta de fotos representativas dos pratos e preço no </w:t>
-      </w:r>
-      <w:r>
-        <w:rPr>
-          <w:rFonts w:ascii="Arial" w:eastAsia="Arial" w:hAnsi="Arial" w:cs="Arial"/>
-          <w:lang w:val="pt-BR"/>
-        </w:rPr>
-        <w:t>cardápio</w:t>
-      </w:r>
-      <w:r>
-        <w:rPr>
-          <w:rFonts w:ascii="Arial" w:eastAsia="Arial" w:hAnsi="Arial" w:cs="Arial"/>
-          <w:lang w:val="pt-BR"/>
-        </w:rPr>
-        <w:t xml:space="preserve"> online</w:t>
-      </w:r>
-      <w:r>
-        <w:rPr>
-          <w:rFonts w:ascii="Arial" w:eastAsia="Arial" w:hAnsi="Arial" w:cs="Arial"/>
-          <w:lang w:val="pt-BR"/>
-        </w:rPr>
-        <w:t>,</w:t>
-      </w:r>
-      <w:r>
-        <w:rPr>
-          <w:rFonts w:ascii="Arial" w:eastAsia="Arial" w:hAnsi="Arial" w:cs="Arial"/>
-          <w:lang w:val="pt-BR"/>
-        </w:rPr>
-        <w:t xml:space="preserve"> </w:t>
-      </w:r>
-      <w:r>
-        <w:rPr>
-          <w:rFonts w:ascii="Arial" w:eastAsia="Arial" w:hAnsi="Arial" w:cs="Arial"/>
-          <w:lang w:val="pt-BR"/>
-        </w:rPr>
-        <w:t>já</w:t>
-      </w:r>
-      <w:r>
-        <w:rPr>
-          <w:rFonts w:ascii="Arial" w:eastAsia="Arial" w:hAnsi="Arial" w:cs="Arial"/>
-          <w:lang w:val="pt-BR"/>
-        </w:rPr>
-        <w:t xml:space="preserve"> existente. </w:t>
-      </w:r>
-      <w:r>
-        <w:rPr>
-          <w:rFonts w:ascii="Arial" w:eastAsia="Arial" w:hAnsi="Arial" w:cs="Arial"/>
-          <w:lang w:val="pt-BR"/>
-        </w:rPr>
-        <w:t>Além disso, há</w:t>
-      </w:r>
-      <w:r>
-        <w:rPr>
-          <w:rFonts w:ascii="Arial" w:eastAsia="Arial" w:hAnsi="Arial" w:cs="Arial"/>
-          <w:lang w:val="pt-BR"/>
-        </w:rPr>
-        <w:t xml:space="preserve"> a baixa conveniência e acessibilidade para os clientes do restaurante,</w:t>
-      </w:r>
-      <w:r>
-        <w:rPr>
-          <w:rFonts w:ascii="Arial" w:eastAsia="Arial" w:hAnsi="Arial" w:cs="Arial"/>
-          <w:lang w:val="pt-BR"/>
-        </w:rPr>
-        <w:t xml:space="preserve"> e</w:t>
-      </w:r>
-      <w:r>
-        <w:rPr>
-          <w:rFonts w:ascii="Arial" w:eastAsia="Arial" w:hAnsi="Arial" w:cs="Arial"/>
-          <w:lang w:val="pt-BR"/>
-        </w:rPr>
-        <w:t xml:space="preserve"> a</w:t>
-      </w:r>
-      <w:r>
-        <w:rPr>
-          <w:rFonts w:ascii="Arial" w:eastAsia="Arial" w:hAnsi="Arial" w:cs="Arial"/>
-          <w:lang w:val="pt-BR"/>
-        </w:rPr>
-        <w:t xml:space="preserve"> </w:t>
-      </w:r>
-      <w:r>
-        <w:rPr>
-          <w:rFonts w:ascii="Arial" w:eastAsia="Arial" w:hAnsi="Arial" w:cs="Arial"/>
-          <w:lang w:val="pt-BR"/>
-        </w:rPr>
-        <w:t xml:space="preserve">carência </w:t>
-      </w:r>
-      <w:r>
-        <w:rPr>
-          <w:rFonts w:ascii="Arial" w:eastAsia="Arial" w:hAnsi="Arial" w:cs="Arial"/>
-          <w:lang w:val="pt-BR"/>
-        </w:rPr>
-        <w:t>d</w:t>
-      </w:r>
-      <w:r>
-        <w:rPr>
-          <w:rFonts w:ascii="Arial" w:eastAsia="Arial" w:hAnsi="Arial" w:cs="Arial"/>
-          <w:lang w:val="pt-BR"/>
-        </w:rPr>
-        <w:t>e acessibilidade sobre a</w:t>
-      </w:r>
-      <w:r>
-        <w:rPr>
-          <w:rFonts w:ascii="Arial" w:eastAsia="Arial" w:hAnsi="Arial" w:cs="Arial"/>
-          <w:lang w:val="pt-BR"/>
-        </w:rPr>
-        <w:t xml:space="preserve"> </w:t>
-      </w:r>
-      <w:r>
-        <w:rPr>
-          <w:rFonts w:ascii="Arial" w:eastAsia="Arial" w:hAnsi="Arial" w:cs="Arial"/>
-          <w:lang w:val="pt-BR"/>
-        </w:rPr>
-        <w:t xml:space="preserve">infraestrutura </w:t>
-      </w:r>
-      <w:r>
-        <w:rPr>
-          <w:rFonts w:ascii="Arial" w:eastAsia="Arial" w:hAnsi="Arial" w:cs="Arial"/>
-          <w:lang w:val="pt-BR"/>
-        </w:rPr>
-        <w:t>tecnológica</w:t>
-      </w:r>
-      <w:r>
-        <w:rPr>
-          <w:rFonts w:ascii="Arial" w:eastAsia="Arial" w:hAnsi="Arial" w:cs="Arial"/>
-          <w:lang w:val="pt-BR"/>
-        </w:rPr>
-        <w:t xml:space="preserve"> existente </w:t>
-      </w:r>
-      <w:r>
-        <w:rPr>
-          <w:rFonts w:ascii="Arial" w:eastAsia="Arial" w:hAnsi="Arial" w:cs="Arial"/>
-          <w:lang w:val="pt-BR"/>
-        </w:rPr>
-        <w:t>n</w:t>
-      </w:r>
-      <w:r>
-        <w:rPr>
-          <w:rFonts w:ascii="Arial" w:eastAsia="Arial" w:hAnsi="Arial" w:cs="Arial"/>
-          <w:lang w:val="pt-BR"/>
-        </w:rPr>
-        <w:t xml:space="preserve">a </w:t>
-      </w:r>
-      <w:r>
-        <w:rPr>
-          <w:rFonts w:ascii="Arial" w:eastAsia="Arial" w:hAnsi="Arial" w:cs="Arial"/>
-          <w:lang w:val="pt-BR"/>
-        </w:rPr>
-        <w:t>área</w:t>
-      </w:r>
-      <w:r>
-        <w:rPr>
-          <w:rFonts w:ascii="Arial" w:eastAsia="Arial" w:hAnsi="Arial" w:cs="Arial"/>
-          <w:lang w:val="pt-BR"/>
-        </w:rPr>
-        <w:t xml:space="preserve"> </w:t>
-      </w:r>
-      <w:r>
-        <w:rPr>
-          <w:rFonts w:ascii="Arial" w:eastAsia="Arial" w:hAnsi="Arial" w:cs="Arial"/>
-          <w:lang w:val="pt-BR"/>
-        </w:rPr>
-        <w:t>administrativa</w:t>
-      </w:r>
-      <w:r>
-        <w:rPr>
-          <w:rFonts w:ascii="Arial" w:eastAsia="Arial" w:hAnsi="Arial" w:cs="Arial"/>
-          <w:lang w:val="pt-BR"/>
-        </w:rPr>
-        <w:t xml:space="preserve">, </w:t>
-      </w:r>
-      <w:r>
-        <w:rPr>
-          <w:rFonts w:ascii="Arial" w:eastAsia="Arial" w:hAnsi="Arial" w:cs="Arial"/>
-          <w:lang w:val="pt-BR"/>
-        </w:rPr>
-        <w:t xml:space="preserve">que se caracterizam por serem </w:t>
-      </w:r>
-      <w:r>
-        <w:rPr>
-          <w:rFonts w:ascii="Arial" w:eastAsia="Arial" w:hAnsi="Arial" w:cs="Arial"/>
-          <w:lang w:val="pt-BR"/>
-        </w:rPr>
-        <w:t>aspectos negativos para o desenvolvimento e crescimento do local</w:t>
-      </w:r>
-      <w:r>
-        <w:rPr>
-          <w:rFonts w:ascii="Arial" w:eastAsia="Arial" w:hAnsi="Arial" w:cs="Arial"/>
-          <w:lang w:val="pt-BR"/>
-        </w:rPr>
-        <w:t xml:space="preserve">. </w:t>
-      </w:r>
-      <w:r>
-        <w:rPr>
-          <w:rFonts w:ascii="Arial" w:eastAsia="Arial" w:hAnsi="Arial" w:cs="Arial"/>
-          <w:lang w:val="pt-BR"/>
-        </w:rPr>
-        <w:t xml:space="preserve">Após a entrevista </w:t>
-      </w:r>
-      <w:r>
-        <w:rPr>
-          <w:rFonts w:ascii="Arial" w:eastAsia="Arial" w:hAnsi="Arial" w:cs="Arial"/>
-          <w:lang w:val="pt-BR"/>
-        </w:rPr>
-        <w:t xml:space="preserve">com a </w:t>
-      </w:r>
-      <w:r>
-        <w:rPr>
-          <w:rFonts w:ascii="Arial" w:eastAsia="Arial" w:hAnsi="Arial" w:cs="Arial"/>
-          <w:lang w:val="pt-BR"/>
-        </w:rPr>
-        <w:t>proprietária</w:t>
-      </w:r>
-      <w:r>
-        <w:rPr>
-          <w:rFonts w:ascii="Arial" w:eastAsia="Arial" w:hAnsi="Arial" w:cs="Arial"/>
-          <w:lang w:val="pt-BR"/>
-        </w:rPr>
-        <w:t xml:space="preserve"> do restaurante</w:t>
-      </w:r>
-      <w:r>
-        <w:rPr>
-          <w:rFonts w:ascii="Arial" w:eastAsia="Arial" w:hAnsi="Arial" w:cs="Arial"/>
-          <w:lang w:val="pt-BR"/>
-        </w:rPr>
-        <w:t>,</w:t>
-      </w:r>
-      <w:r>
-        <w:rPr>
-          <w:rFonts w:ascii="Arial" w:eastAsia="Arial" w:hAnsi="Arial" w:cs="Arial"/>
-          <w:lang w:val="pt-BR"/>
-        </w:rPr>
-        <w:t xml:space="preserve"> foi </w:t>
-      </w:r>
-      <w:r>
-        <w:rPr>
-          <w:rFonts w:ascii="Arial" w:eastAsia="Arial" w:hAnsi="Arial" w:cs="Arial"/>
-          <w:lang w:val="pt-BR"/>
-        </w:rPr>
-        <w:t>sugeri</w:t>
-      </w:r>
-      <w:r>
-        <w:rPr>
-          <w:rFonts w:ascii="Arial" w:eastAsia="Arial" w:hAnsi="Arial" w:cs="Arial"/>
-          <w:lang w:val="pt-BR"/>
-        </w:rPr>
-        <w:t>do</w:t>
-      </w:r>
-      <w:r>
-        <w:rPr>
-          <w:rFonts w:ascii="Arial" w:eastAsia="Arial" w:hAnsi="Arial" w:cs="Arial"/>
-          <w:lang w:val="pt-BR"/>
-        </w:rPr>
-        <w:t xml:space="preserve"> adicionar um recurso para o upload de fotos dos produtos disponibilizados,</w:t>
-      </w:r>
-      <w:r>
-        <w:rPr>
-          <w:rFonts w:ascii="Arial" w:eastAsia="Arial" w:hAnsi="Arial" w:cs="Arial"/>
-          <w:lang w:val="pt-BR"/>
-        </w:rPr>
-        <w:t xml:space="preserve"> ademais à</w:t>
-      </w:r>
-      <w:r>
-        <w:rPr>
-          <w:rFonts w:ascii="Arial" w:eastAsia="Arial" w:hAnsi="Arial" w:cs="Arial"/>
-          <w:lang w:val="pt-BR"/>
-        </w:rPr>
-        <w:t xml:space="preserve"> área administrativa do cardápio intuitiva, acessível e fácil de ser utilizada.</w:t>
-      </w:r>
-    </w:p>
-    <w:p>
-      <w:pPr>
-        <w:spacing w:before="240" w:after="159" w:line="360" w:lineRule="auto"/>
-        <w:ind w:firstLine="709"/>
-        <w:rPr>
-          <w:rFonts w:ascii="Arial" w:eastAsia="Arial" w:hAnsi="Arial" w:cs="Arial"/>
-          <w:lang w:val="pt-BR"/>
-        </w:rPr>
-      </w:pPr>
+        <w:t>outrossim</w:t>
+      </w:r>
+      <w:r>
+        <w:rPr>
+          <w:rFonts w:ascii="Arial" w:eastAsia="Arial" w:hAnsi="Arial" w:cs="Arial"/>
+          <w:lang w:val="pt-BR"/>
+        </w:rPr>
+        <w:t xml:space="preserve">, mesmo com a existência de um cardápio online, </w:t>
+      </w:r>
+      <w:r>
+        <w:rPr>
+          <w:rFonts w:ascii="Arial" w:eastAsia="Arial" w:hAnsi="Arial" w:cs="Arial"/>
+          <w:lang w:val="pt-BR"/>
+        </w:rPr>
+        <w:t xml:space="preserve">a proprietária </w:t>
+      </w:r>
+      <w:r>
+        <w:rPr>
+          <w:rFonts w:ascii="Arial" w:eastAsia="Arial" w:hAnsi="Arial" w:cs="Arial"/>
+          <w:lang w:val="pt-BR"/>
+        </w:rPr>
+        <w:t>cita a</w:t>
+      </w:r>
+      <w:r>
+        <w:rPr>
+          <w:rFonts w:ascii="Arial" w:eastAsia="Arial" w:hAnsi="Arial" w:cs="Arial"/>
+          <w:lang w:val="pt-BR"/>
+        </w:rPr>
+        <w:t xml:space="preserve"> falta de fotos representativas dos pratos e preço</w:t>
+      </w:r>
+      <w:r>
+        <w:rPr>
+          <w:rFonts w:ascii="Arial" w:eastAsia="Arial" w:hAnsi="Arial" w:cs="Arial"/>
+          <w:lang w:val="pt-BR"/>
+        </w:rPr>
+        <w:t xml:space="preserve">, além da pouca acessibilidade do </w:t>
+      </w:r>
+      <w:r>
+        <w:rPr>
+          <w:rFonts w:ascii="Arial" w:eastAsia="Arial" w:hAnsi="Arial" w:cs="Arial"/>
+          <w:lang w:val="pt-BR"/>
+        </w:rPr>
+        <w:t>sistema.</w:t>
+      </w:r>
     </w:p>
     <w:p>
       <w:pPr>
@@ -499,7 +254,7 @@
 </file>
 
 <file path=word/styles.xml><?xml version="1.0" encoding="utf-8"?>
-<w:styles xmlns:mc="http://schemas.openxmlformats.org/markup-compatibility/2006" xmlns:r="http://schemas.openxmlformats.org/officeDocument/2006/relationships" xmlns:w="http://schemas.openxmlformats.org/wordprocessingml/2006/main" xmlns:w14="http://schemas.microsoft.com/office/word/2010/wordml" xmlns:w15="http://schemas.microsoft.com/office/word/2012/wordml" xmlns:w16cex="http://schemas.microsoft.com/office/word/2018/wordml/cex" xmlns:w16cid="http://schemas.microsoft.com/office/word/2016/wordml/cid" xmlns:w16="http://schemas.microsoft.com/office/word/2018/wordml" xmlns:w16sdtdh="http://schemas.microsoft.com/office/word/2020/wordml/sdtdatahash" xmlns:w16se="http://schemas.microsoft.com/office/word/2015/wordml/symex" mc:Ignorable="w14 w15 w16se w16cid w16 w16cex w16sdtdh">
+<w:styles xmlns:mc="http://schemas.openxmlformats.org/markup-compatibility/2006" xmlns:r="http://schemas.openxmlformats.org/officeDocument/2006/relationships" xmlns:w="http://schemas.openxmlformats.org/wordprocessingml/2006/main" xmlns:w14="http://schemas.microsoft.com/office/word/2010/wordml" xmlns:w15="http://schemas.microsoft.com/office/word/2012/wordml" xmlns:w16cex="http://schemas.microsoft.com/office/word/2018/wordml/cex" xmlns:w16cid="http://schemas.microsoft.com/office/word/2016/wordml/cid" xmlns:w16="http://schemas.microsoft.com/office/word/2018/wordml" xmlns:w16du="http://schemas.microsoft.com/office/word/2023/wordml/word16du" xmlns:w16sdtdh="http://schemas.microsoft.com/office/word/2020/wordml/sdtdatahash" xmlns:w16se="http://schemas.microsoft.com/office/word/2015/wordml/symex" mc:Ignorable="w14 w15 w16se w16cid w16 w16cex w16sdtdh w16du">
   <w:docDefaults>
     <w:rPrDefault>
       <w:rPr>

</xml_diff>